<commit_message>
2nd version of rough draft
</commit_message>
<xml_diff>
--- a/Alex Stoica.docx
+++ b/Alex Stoica.docx
@@ -432,15 +432,13 @@
         <w:r>
           <w:t xml:space="preserve"> New York: John Wiley</w:t>
         </w:r>
-        <w:bookmarkStart w:id="23" w:name="_GoBack"/>
-        <w:bookmarkEnd w:id="23"/>
       </w:ins>
     </w:p>
     <w:p>
       <w:pPr>
         <w:ind w:left="720" w:hanging="720"/>
         <w:rPr>
-          <w:ins w:id="24" w:author="Stoica Alexandru" w:date="2013-11-12T10:27:00Z"/>
+          <w:ins w:id="23" w:author="Stoica Alexandru" w:date="2013-11-12T10:27:00Z"/>
         </w:rPr>
       </w:pPr>
     </w:p>
@@ -492,7 +490,7 @@
       <w:r>
         <w:t xml:space="preserve"> 65,</w:t>
       </w:r>
-      <w:ins w:id="25" w:author="ISLS" w:date="2013-11-12T00:39:00Z">
+      <w:ins w:id="24" w:author="ISLS" w:date="2013-11-12T00:39:00Z">
         <w:r>
           <w:t>No.</w:t>
         </w:r>
@@ -555,7 +553,7 @@
       <w:r>
         <w:t>, R. (</w:t>
       </w:r>
-      <w:ins w:id="26" w:author="Stoica Alexandru" w:date="2013-11-12T09:53:00Z">
+      <w:ins w:id="25" w:author="Stoica Alexandru" w:date="2013-11-12T09:53:00Z">
         <w:r>
           <w:t>2013</w:t>
         </w:r>
@@ -563,7 +561,7 @@
       <w:r>
         <w:t>)</w:t>
       </w:r>
-      <w:ins w:id="27" w:author="ISLS" w:date="2013-11-12T00:39:00Z">
+      <w:ins w:id="26" w:author="ISLS" w:date="2013-11-12T00:39:00Z">
         <w:r>
           <w:t xml:space="preserve"> </w:t>
         </w:r>
@@ -684,7 +682,7 @@
       <w:r>
         <w:t xml:space="preserve"> essential theory and research</w:t>
       </w:r>
-      <w:ins w:id="28" w:author="ISLS" w:date="2013-11-12T00:38:00Z">
+      <w:ins w:id="27" w:author="ISLS" w:date="2013-11-12T00:38:00Z">
         <w:r>
           <w:t>.</w:t>
         </w:r>
@@ -807,7 +805,7 @@
       <w:r>
         <w:t>Motivation</w:t>
       </w:r>
-      <w:ins w:id="29" w:author="ISLS" w:date="2013-11-12T00:37:00Z">
+      <w:ins w:id="28" w:author="ISLS" w:date="2013-11-12T00:37:00Z">
         <w:r>
           <w:t>.</w:t>
         </w:r>
@@ -831,9 +829,53 @@
       <w:r>
         <w:t xml:space="preserve"> Vol. 53: </w:t>
       </w:r>
+      <w:ins w:id="29" w:author="ISLS" w:date="2013-11-12T00:36:00Z">
+        <w:r>
+          <w:t>No</w:t>
+        </w:r>
+        <w:proofErr w:type="gramStart"/>
+        <w:r>
+          <w:t>.</w:t>
+        </w:r>
+      </w:ins>
+      <w:r>
+        <w:t>.</w:t>
+      </w:r>
+      <w:proofErr w:type="gramEnd"/>
+      <w:r>
+        <w:t xml:space="preserve"> 4, Article 4</w:t>
+      </w:r>
+    </w:p>
+    <w:p/>
+    <w:p>
+      <w:proofErr w:type="spellStart"/>
+      <w:r>
+        <w:t>Tarafdar</w:t>
+      </w:r>
+      <w:proofErr w:type="spellEnd"/>
+      <w:r>
+        <w:t>, M.;</w:t>
+      </w:r>
+      <w:r>
+        <w:t xml:space="preserve"> </w:t>
+      </w:r>
+      <w:proofErr w:type="spellStart"/>
+      <w:r>
+        <w:t>Tu</w:t>
+      </w:r>
+      <w:proofErr w:type="spellEnd"/>
+      <w:r>
+        <w:t>, Q.;</w:t>
+      </w:r>
+      <w:r>
+        <w:t xml:space="preserve"> Ragu-Nathan</w:t>
+      </w:r>
+      <w:r>
+        <w:t>, B</w:t>
+      </w:r>
       <w:ins w:id="30" w:author="ISLS" w:date="2013-11-12T00:36:00Z">
         <w:r>
-          <w:t>No</w:t>
+          <w:t xml:space="preserve"> (2007)</w:t>
         </w:r>
         <w:proofErr w:type="gramStart"/>
         <w:r>
@@ -841,79 +883,35 @@
         </w:r>
       </w:ins>
       <w:r>
-        <w:t>.</w:t>
+        <w:t>The</w:t>
       </w:r>
       <w:proofErr w:type="gramEnd"/>
       <w:r>
-        <w:t xml:space="preserve"> 4, Article 4</w:t>
-      </w:r>
-    </w:p>
-    <w:p/>
-    <w:p>
+        <w:t xml:space="preserve"> Impact of </w:t>
+      </w:r>
       <w:proofErr w:type="spellStart"/>
       <w:r>
-        <w:t>Tarafdar</w:t>
+        <w:t>Technostress</w:t>
       </w:r>
       <w:proofErr w:type="spellEnd"/>
       <w:r>
-        <w:t>, M.;</w:t>
-      </w:r>
-      <w:r>
-        <w:t xml:space="preserve"> </w:t>
-      </w:r>
-      <w:proofErr w:type="spellStart"/>
-      <w:r>
-        <w:t>Tu</w:t>
-      </w:r>
-      <w:proofErr w:type="spellEnd"/>
-      <w:r>
-        <w:t>, Q.;</w:t>
-      </w:r>
-      <w:r>
-        <w:t xml:space="preserve"> Ragu-Nathan</w:t>
-      </w:r>
-      <w:r>
-        <w:t>, B</w:t>
+        <w:t xml:space="preserve"> on Role Stress and Productivity</w:t>
       </w:r>
       <w:ins w:id="31" w:author="ISLS" w:date="2013-11-12T00:36:00Z">
         <w:r>
-          <w:t xml:space="preserve"> (2007)</w:t>
-        </w:r>
-        <w:proofErr w:type="gramStart"/>
-        <w:r>
-          <w:t>.</w:t>
-        </w:r>
-      </w:ins>
-      <w:r>
-        <w:t>The</w:t>
-      </w:r>
-      <w:proofErr w:type="gramEnd"/>
-      <w:r>
-        <w:t xml:space="preserve"> Impact of </w:t>
-      </w:r>
-      <w:proofErr w:type="spellStart"/>
-      <w:r>
-        <w:t>Technostress</w:t>
-      </w:r>
-      <w:proofErr w:type="spellEnd"/>
-      <w:r>
-        <w:t xml:space="preserve"> on Role Stress and Productivity</w:t>
+          <w:t xml:space="preserve">. </w:t>
+        </w:r>
+      </w:ins>
+      <w:r>
+        <w:rPr>
+          <w:i/>
+        </w:rPr>
+        <w:t>Journal of Management Information Systems</w:t>
+      </w:r>
+      <w:r>
+        <w:t xml:space="preserve">, Volume 24, </w:t>
       </w:r>
       <w:ins w:id="32" w:author="ISLS" w:date="2013-11-12T00:36:00Z">
-        <w:r>
-          <w:t xml:space="preserve">. </w:t>
-        </w:r>
-      </w:ins>
-      <w:r>
-        <w:rPr>
-          <w:i/>
-        </w:rPr>
-        <w:t>Journal of Management Information Systems</w:t>
-      </w:r>
-      <w:r>
-        <w:t xml:space="preserve">, Volume 24, </w:t>
-      </w:r>
-      <w:ins w:id="33" w:author="ISLS" w:date="2013-11-12T00:36:00Z">
         <w:r>
           <w:t xml:space="preserve">No. </w:t>
         </w:r>
@@ -1002,7 +1000,7 @@
     <w:p>
       <w:pPr>
         <w:rPr>
-          <w:ins w:id="34" w:author="Stoica Alexandru" w:date="2013-11-12T10:27:00Z"/>
+          <w:ins w:id="33" w:author="Stoica Alexandru" w:date="2013-11-12T10:27:00Z"/>
         </w:rPr>
       </w:pPr>
       <w:r>
@@ -1016,50 +1014,50 @@
       <w:r>
         <w:t>, R. (2000).</w:t>
       </w:r>
+      <w:ins w:id="34" w:author="ISLS" w:date="2013-11-12T00:36:00Z">
+        <w:r>
+          <w:t xml:space="preserve"> </w:t>
+        </w:r>
+      </w:ins>
+      <w:proofErr w:type="gramStart"/>
+      <w:r>
+        <w:t>Psychological well-being and job satisfaction as predictors of job performance</w:t>
+      </w:r>
       <w:ins w:id="35" w:author="ISLS" w:date="2013-11-12T00:36:00Z">
         <w:r>
+          <w:t>.</w:t>
+        </w:r>
+        <w:proofErr w:type="gramEnd"/>
+        <w:r>
           <w:t xml:space="preserve"> </w:t>
         </w:r>
-      </w:ins>
-      <w:proofErr w:type="gramStart"/>
-      <w:r>
-        <w:t>Psychological well-being and job satisfaction as predictors of job performance</w:t>
+        <w:r>
+          <w:t xml:space="preserve"> </w:t>
+        </w:r>
+      </w:ins>
+      <w:r>
+        <w:rPr>
+          <w:i/>
+        </w:rPr>
+        <w:t xml:space="preserve">Journal of Occupational Health </w:t>
+      </w:r>
+      <w:r>
+        <w:t xml:space="preserve">Psychology, </w:t>
+      </w:r>
+      <w:r>
+        <w:t>Vol</w:t>
+      </w:r>
+      <w:r>
+        <w:t>.</w:t>
+      </w:r>
+      <w:r>
+        <w:t xml:space="preserve"> </w:t>
+      </w:r>
+      <w:r>
+        <w:t>5</w:t>
       </w:r>
       <w:ins w:id="36" w:author="ISLS" w:date="2013-11-12T00:36:00Z">
         <w:r>
-          <w:t>.</w:t>
-        </w:r>
-        <w:proofErr w:type="gramEnd"/>
-        <w:r>
-          <w:t xml:space="preserve"> </w:t>
-        </w:r>
-        <w:r>
-          <w:t xml:space="preserve"> </w:t>
-        </w:r>
-      </w:ins>
-      <w:r>
-        <w:rPr>
-          <w:i/>
-        </w:rPr>
-        <w:t xml:space="preserve">Journal of Occupational Health </w:t>
-      </w:r>
-      <w:r>
-        <w:t xml:space="preserve">Psychology, </w:t>
-      </w:r>
-      <w:r>
-        <w:t>Vol</w:t>
-      </w:r>
-      <w:r>
-        <w:t>.</w:t>
-      </w:r>
-      <w:r>
-        <w:t xml:space="preserve"> </w:t>
-      </w:r>
-      <w:r>
-        <w:t>5</w:t>
-      </w:r>
-      <w:ins w:id="37" w:author="ISLS" w:date="2013-11-12T00:36:00Z">
-        <w:r>
           <w:t xml:space="preserve"> No.</w:t>
         </w:r>
       </w:ins>
@@ -1070,6 +1068,13 @@
     <w:p>
       <w:pPr>
         <w:rPr>
+          <w:ins w:id="37" w:author="Stoica Alexandru" w:date="2013-11-12T10:27:00Z"/>
+        </w:rPr>
+      </w:pPr>
+    </w:p>
+    <w:p>
+      <w:pPr>
+        <w:rPr>
           <w:ins w:id="38" w:author="Stoica Alexandru" w:date="2013-11-12T10:27:00Z"/>
         </w:rPr>
       </w:pPr>
@@ -1078,13 +1083,6 @@
       <w:pPr>
         <w:rPr>
           <w:ins w:id="39" w:author="Stoica Alexandru" w:date="2013-11-12T10:27:00Z"/>
-        </w:rPr>
-      </w:pPr>
-    </w:p>
-    <w:p>
-      <w:pPr>
-        <w:rPr>
-          <w:ins w:id="40" w:author="Stoica Alexandru" w:date="2013-11-12T10:27:00Z"/>
         </w:rPr>
       </w:pPr>
     </w:p>
@@ -1097,13 +1095,13 @@
         </w:numPr>
         <w:spacing w:after="200" w:line="276" w:lineRule="auto"/>
         <w:rPr>
-          <w:ins w:id="41" w:author="ISLS" w:date="2013-11-12T00:34:00Z"/>
+          <w:ins w:id="40" w:author="ISLS" w:date="2013-11-12T00:34:00Z"/>
           <w:rFonts w:ascii="Arial Narrow" w:eastAsia="Times New Roman" w:hAnsi="Arial Narrow" w:cs="Arial"/>
           <w:bCs/>
           <w:lang w:val="en-GB" w:eastAsia="en-GB"/>
         </w:rPr>
       </w:pPr>
-      <w:ins w:id="42" w:author="ISLS" w:date="2013-11-12T00:34:00Z">
+      <w:ins w:id="41" w:author="ISLS" w:date="2013-11-12T00:34:00Z">
         <w:r>
           <w:rPr>
             <w:rFonts w:ascii="Arial Narrow" w:eastAsia="Times New Roman" w:hAnsi="Arial Narrow" w:cs="Arial"/>
@@ -1122,13 +1120,13 @@
         </w:numPr>
         <w:spacing w:after="200" w:line="276" w:lineRule="auto"/>
         <w:rPr>
-          <w:ins w:id="43" w:author="ISLS" w:date="2013-11-12T00:34:00Z"/>
+          <w:ins w:id="42" w:author="ISLS" w:date="2013-11-12T00:34:00Z"/>
           <w:rFonts w:ascii="Arial Narrow" w:eastAsia="Times New Roman" w:hAnsi="Arial Narrow" w:cs="Arial"/>
           <w:bCs/>
           <w:lang w:val="en-GB" w:eastAsia="en-GB"/>
         </w:rPr>
       </w:pPr>
-      <w:ins w:id="44" w:author="ISLS" w:date="2013-11-12T00:34:00Z">
+      <w:ins w:id="43" w:author="ISLS" w:date="2013-11-12T00:34:00Z">
         <w:r>
           <w:rPr>
             <w:rFonts w:ascii="Arial Narrow" w:eastAsia="Times New Roman" w:hAnsi="Arial Narrow" w:cs="Arial"/>
@@ -1147,13 +1145,13 @@
         </w:numPr>
         <w:spacing w:after="200" w:line="276" w:lineRule="auto"/>
         <w:rPr>
-          <w:ins w:id="45" w:author="ISLS" w:date="2013-11-12T00:34:00Z"/>
+          <w:ins w:id="44" w:author="ISLS" w:date="2013-11-12T00:34:00Z"/>
           <w:rFonts w:ascii="Arial Narrow" w:eastAsia="Times New Roman" w:hAnsi="Arial Narrow" w:cs="Arial"/>
           <w:bCs/>
           <w:lang w:val="en-GB" w:eastAsia="en-GB"/>
         </w:rPr>
       </w:pPr>
-      <w:ins w:id="46" w:author="ISLS" w:date="2013-11-12T00:34:00Z">
+      <w:ins w:id="45" w:author="ISLS" w:date="2013-11-12T00:34:00Z">
         <w:r>
           <w:rPr>
             <w:rFonts w:ascii="Arial Narrow" w:eastAsia="Times New Roman" w:hAnsi="Arial Narrow" w:cs="Arial"/>
@@ -1172,13 +1170,13 @@
         </w:numPr>
         <w:spacing w:after="200" w:line="276" w:lineRule="auto"/>
         <w:rPr>
-          <w:ins w:id="47" w:author="ISLS" w:date="2013-11-12T00:34:00Z"/>
+          <w:ins w:id="46" w:author="ISLS" w:date="2013-11-12T00:34:00Z"/>
           <w:rFonts w:ascii="Arial Narrow" w:eastAsia="Times New Roman" w:hAnsi="Arial Narrow" w:cs="Arial"/>
           <w:bCs/>
           <w:lang w:val="en-GB" w:eastAsia="en-GB"/>
         </w:rPr>
       </w:pPr>
-      <w:ins w:id="48" w:author="ISLS" w:date="2013-11-12T00:34:00Z">
+      <w:ins w:id="47" w:author="ISLS" w:date="2013-11-12T00:34:00Z">
         <w:r>
           <w:rPr>
             <w:rFonts w:ascii="Arial Narrow" w:eastAsia="Times New Roman" w:hAnsi="Arial Narrow" w:cs="Arial"/>
@@ -1197,14 +1195,14 @@
         </w:numPr>
         <w:spacing w:after="200" w:line="276" w:lineRule="auto"/>
         <w:rPr>
-          <w:ins w:id="49" w:author="ISLS" w:date="2013-11-12T00:34:00Z"/>
+          <w:ins w:id="48" w:author="ISLS" w:date="2013-11-12T00:34:00Z"/>
           <w:rFonts w:ascii="Arial Narrow" w:eastAsia="Times New Roman" w:hAnsi="Arial Narrow" w:cs="Arial"/>
           <w:bCs/>
           <w:lang w:val="en-GB" w:eastAsia="en-GB"/>
         </w:rPr>
       </w:pPr>
       <w:proofErr w:type="spellStart"/>
-      <w:ins w:id="50" w:author="ISLS" w:date="2013-11-12T00:34:00Z">
+      <w:ins w:id="49" w:author="ISLS" w:date="2013-11-12T00:34:00Z">
         <w:r>
           <w:rPr>
             <w:rFonts w:ascii="Arial Narrow" w:eastAsia="Times New Roman" w:hAnsi="Arial Narrow" w:cs="Arial"/>
@@ -1242,13 +1240,13 @@
         </w:numPr>
         <w:spacing w:after="200" w:line="276" w:lineRule="auto"/>
         <w:rPr>
-          <w:ins w:id="51" w:author="ISLS" w:date="2013-11-12T00:34:00Z"/>
+          <w:ins w:id="50" w:author="ISLS" w:date="2013-11-12T00:34:00Z"/>
           <w:rFonts w:ascii="Arial Narrow" w:eastAsia="Times New Roman" w:hAnsi="Arial Narrow" w:cs="Arial"/>
           <w:bCs/>
           <w:lang w:val="en-GB" w:eastAsia="en-GB"/>
         </w:rPr>
       </w:pPr>
-      <w:ins w:id="52" w:author="ISLS" w:date="2013-11-12T00:34:00Z">
+      <w:ins w:id="51" w:author="ISLS" w:date="2013-11-12T00:34:00Z">
         <w:r>
           <w:rPr>
             <w:rFonts w:ascii="Arial Narrow" w:eastAsia="Times New Roman" w:hAnsi="Arial Narrow" w:cs="Arial"/>
@@ -1257,6 +1255,8 @@
           </w:rPr>
           <w:t>Locke &amp; Latham Goal Setting Theory (1990; 2002)</w:t>
         </w:r>
+        <w:bookmarkStart w:id="52" w:name="_GoBack"/>
+        <w:bookmarkEnd w:id="52"/>
       </w:ins>
     </w:p>
     <w:p>
@@ -1267,7 +1267,7 @@
         </w:numPr>
         <w:spacing w:after="200" w:line="276" w:lineRule="auto"/>
         <w:rPr>
-          <w:ins w:id="53" w:author="ISLS" w:date="2013-11-12T00:34:00Z"/>
+          <w:ins w:id="53" w:author="Stoica Alexandru" w:date="2013-11-12T11:46:00Z"/>
           <w:rFonts w:ascii="Arial Narrow" w:eastAsia="Times New Roman" w:hAnsi="Arial Narrow" w:cs="Arial"/>
           <w:bCs/>
           <w:lang w:val="en-GB" w:eastAsia="en-GB"/>
@@ -1296,11 +1296,26 @@
     </w:p>
     <w:p>
       <w:pPr>
-        <w:rPr>
-          <w:ins w:id="55" w:author="ISLS" w:date="2013-11-12T00:44:00Z"/>
-        </w:rPr>
-      </w:pPr>
-      <w:ins w:id="56" w:author="ISLS" w:date="2013-11-12T00:44:00Z">
+        <w:numPr>
+          <w:ilvl w:val="0"/>
+          <w:numId w:val="3"/>
+        </w:numPr>
+        <w:spacing w:after="200" w:line="276" w:lineRule="auto"/>
+        <w:rPr>
+          <w:ins w:id="55" w:author="ISLS" w:date="2013-11-12T00:34:00Z"/>
+          <w:rFonts w:ascii="Arial Narrow" w:eastAsia="Times New Roman" w:hAnsi="Arial Narrow" w:cs="Arial"/>
+          <w:bCs/>
+          <w:lang w:val="en-GB" w:eastAsia="en-GB"/>
+        </w:rPr>
+      </w:pPr>
+    </w:p>
+    <w:p>
+      <w:pPr>
+        <w:rPr>
+          <w:ins w:id="56" w:author="ISLS" w:date="2013-11-12T00:44:00Z"/>
+        </w:rPr>
+      </w:pPr>
+      <w:ins w:id="57" w:author="ISLS" w:date="2013-11-12T00:44:00Z">
         <w:r>
           <w:t xml:space="preserve">De </w:t>
         </w:r>
@@ -1349,17 +1364,17 @@
     <w:p>
       <w:pPr>
         <w:rPr>
-          <w:ins w:id="57" w:author="ISLS" w:date="2013-11-12T00:44:00Z"/>
-        </w:rPr>
-      </w:pPr>
-    </w:p>
-    <w:p>
-      <w:pPr>
-        <w:rPr>
           <w:ins w:id="58" w:author="ISLS" w:date="2013-11-12T00:44:00Z"/>
         </w:rPr>
       </w:pPr>
-      <w:ins w:id="59" w:author="ISLS" w:date="2013-11-12T00:44:00Z">
+    </w:p>
+    <w:p>
+      <w:pPr>
+        <w:rPr>
+          <w:ins w:id="59" w:author="ISLS" w:date="2013-11-12T00:44:00Z"/>
+        </w:rPr>
+      </w:pPr>
+      <w:ins w:id="60" w:author="ISLS" w:date="2013-11-12T00:44:00Z">
         <w:r>
           <w:t xml:space="preserve">Flynn, S (2011), Can you directly motivate employees? Exploding the myth: Development and Learning in </w:t>
         </w:r>
@@ -1392,18 +1407,18 @@
     <w:p>
       <w:pPr>
         <w:rPr>
-          <w:ins w:id="60" w:author="ISLS" w:date="2013-11-12T00:44:00Z"/>
-        </w:rPr>
-      </w:pPr>
-    </w:p>
-    <w:p>
-      <w:pPr>
-        <w:rPr>
-          <w:ins w:id="61" w:author="ISLS" w:date="2013-11-12T00:45:00Z"/>
+          <w:ins w:id="61" w:author="ISLS" w:date="2013-11-12T00:44:00Z"/>
+        </w:rPr>
+      </w:pPr>
+    </w:p>
+    <w:p>
+      <w:pPr>
+        <w:rPr>
+          <w:ins w:id="62" w:author="ISLS" w:date="2013-11-12T00:45:00Z"/>
         </w:rPr>
       </w:pPr>
       <w:proofErr w:type="gramStart"/>
-      <w:ins w:id="62" w:author="ISLS" w:date="2013-11-12T00:44:00Z">
+      <w:ins w:id="63" w:author="ISLS" w:date="2013-11-12T00:44:00Z">
         <w:r>
           <w:t>Gill, A. (2009).</w:t>
         </w:r>
@@ -1433,14 +1448,14 @@
       <w:pPr>
         <w:spacing w:before="100" w:beforeAutospacing="1" w:after="100" w:afterAutospacing="1"/>
         <w:rPr>
-          <w:ins w:id="63" w:author="ISLS" w:date="2013-11-12T00:45:00Z"/>
+          <w:ins w:id="64" w:author="ISLS" w:date="2013-11-12T00:45:00Z"/>
           <w:rFonts w:ascii="Arial Narrow" w:eastAsia="Times New Roman" w:hAnsi="Arial Narrow" w:cs="Arial"/>
           <w:color w:val="4F6228"/>
           <w:lang w:val="en-GB" w:eastAsia="zh-CN"/>
         </w:rPr>
       </w:pPr>
       <w:proofErr w:type="gramStart"/>
-      <w:ins w:id="64" w:author="ISLS" w:date="2013-11-12T00:45:00Z">
+      <w:ins w:id="65" w:author="ISLS" w:date="2013-11-12T00:45:00Z">
         <w:r>
           <w:rPr>
             <w:rFonts w:ascii="Arial Narrow" w:eastAsia="Times New Roman" w:hAnsi="Arial Narrow" w:cs="Arial"/>

</xml_diff>